<commit_message>
Chon file can dua len github sau do chon commit and push
</commit_message>
<xml_diff>
--- a/ThongTin.docx
+++ b/ThongTin.docx
@@ -1,6 +1,6 @@
 
 <file path=word/document.xml><?xml version="1.0" encoding="utf-8"?>
-<w:document xmlns:wpc="http://schemas.microsoft.com/office/word/2010/wordprocessingCanvas" xmlns:mc="http://schemas.openxmlformats.org/markup-compatibility/2006" xmlns:o="urn:schemas-microsoft-com:office:office" xmlns:r="http://schemas.openxmlformats.org/officeDocument/2006/relationships" xmlns:m="http://schemas.openxmlformats.org/officeDocument/2006/math" xmlns:v="urn:schemas-microsoft-com:vml" xmlns:wp14="http://schemas.microsoft.com/office/word/2010/wordprocessingDrawing" xmlns:wp="http://schemas.openxmlformats.org/drawingml/2006/wordprocessingDrawing" xmlns:w10="urn:schemas-microsoft-com:office:word" xmlns:w="http://schemas.openxmlformats.org/wordprocessingml/2006/main" xmlns:w14="http://schemas.microsoft.com/office/word/2010/wordml" xmlns:w15="http://schemas.microsoft.com/office/word/2012/wordml" xmlns:wpg="http://schemas.microsoft.com/office/word/2010/wordprocessingGroup" xmlns:wpi="http://schemas.microsoft.com/office/word/2010/wordprocessingInk" xmlns:wne="http://schemas.microsoft.com/office/word/2006/wordml" xmlns:wps="http://schemas.microsoft.com/office/word/2010/wordprocessingShape" mc:Ignorable="w14 w15 wp14">
+<w:document xmlns:wpc="http://schemas.microsoft.com/office/word/2010/wordprocessingCanvas" xmlns:cx="http://schemas.microsoft.com/office/drawing/2014/chartex" xmlns:mc="http://schemas.openxmlformats.org/markup-compatibility/2006" xmlns:o="urn:schemas-microsoft-com:office:office" xmlns:r="http://schemas.openxmlformats.org/officeDocument/2006/relationships" xmlns:m="http://schemas.openxmlformats.org/officeDocument/2006/math" xmlns:v="urn:schemas-microsoft-com:vml" xmlns:wp14="http://schemas.microsoft.com/office/word/2010/wordprocessingDrawing" xmlns:wp="http://schemas.openxmlformats.org/drawingml/2006/wordprocessingDrawing" xmlns:w10="urn:schemas-microsoft-com:office:word" xmlns:w="http://schemas.openxmlformats.org/wordprocessingml/2006/main" xmlns:w14="http://schemas.microsoft.com/office/word/2010/wordml" xmlns:w15="http://schemas.microsoft.com/office/word/2012/wordml" xmlns:w16se="http://schemas.microsoft.com/office/word/2015/wordml/symex" xmlns:wpg="http://schemas.microsoft.com/office/word/2010/wordprocessingGroup" xmlns:wpi="http://schemas.microsoft.com/office/word/2010/wordprocessingInk" xmlns:wne="http://schemas.microsoft.com/office/word/2006/wordml" xmlns:wps="http://schemas.microsoft.com/office/word/2010/wordprocessingShape" mc:Ignorable="w14 w15 w16se wp14">
   <w:body>
     <w:p>
       <w:pPr>
@@ -31,8 +31,6 @@
         </w:rPr>
         <w:t>P NHÓM 10</w:t>
       </w:r>
-      <w:bookmarkStart w:id="0" w:name="_GoBack"/>
-      <w:bookmarkEnd w:id="0"/>
       <w:r>
         <w:rPr>
           <w:rFonts w:ascii="Arial" w:hAnsi="Arial" w:cs="Arial"/>
@@ -3173,6 +3171,18 @@
                 <w:lang w:val="en-GB" w:eastAsia="en-GB"/>
               </w:rPr>
             </w:pPr>
+            <w:r>
+              <w:rPr>
+                <w:rFonts w:ascii="Arial" w:eastAsia="Times New Roman" w:hAnsi="Arial" w:cs="Arial"/>
+                <w:color w:val="002060"/>
+                <w:sz w:val="18"/>
+                <w:szCs w:val="18"/>
+                <w:lang w:val="en-GB" w:eastAsia="en-GB"/>
+              </w:rPr>
+              <w:t>Nam</w:t>
+            </w:r>
+            <w:bookmarkStart w:id="0" w:name="_GoBack"/>
+            <w:bookmarkEnd w:id="0"/>
           </w:p>
         </w:tc>
         <w:tc>
@@ -3574,7 +3584,7 @@
 </file>
 
 <file path=word/styles.xml><?xml version="1.0" encoding="utf-8"?>
-<w:styles xmlns:mc="http://schemas.openxmlformats.org/markup-compatibility/2006" xmlns:r="http://schemas.openxmlformats.org/officeDocument/2006/relationships" xmlns:w="http://schemas.openxmlformats.org/wordprocessingml/2006/main" xmlns:w14="http://schemas.microsoft.com/office/word/2010/wordml" xmlns:w15="http://schemas.microsoft.com/office/word/2012/wordml" mc:Ignorable="w14 w15">
+<w:styles xmlns:mc="http://schemas.openxmlformats.org/markup-compatibility/2006" xmlns:r="http://schemas.openxmlformats.org/officeDocument/2006/relationships" xmlns:w="http://schemas.openxmlformats.org/wordprocessingml/2006/main" xmlns:w14="http://schemas.microsoft.com/office/word/2010/wordml" xmlns:w15="http://schemas.microsoft.com/office/word/2012/wordml" xmlns:w16se="http://schemas.microsoft.com/office/word/2015/wordml/symex" mc:Ignorable="w14 w15 w16se">
   <w:docDefaults>
     <w:rPrDefault>
       <w:rPr>

</xml_diff>